<commit_message>
Add Lab02 codes and report
</commit_message>
<xml_diff>
--- a/Lab01/LAB01_report.docx
+++ b/Lab01/LAB01_report.docx
@@ -45,6 +45,16 @@
         </w:rPr>
         <w:t>資工二甲</w:t>
       </w:r>
+      <w:r>
+        <w:rPr>
+          <w:rFonts w:ascii="標楷體" w:eastAsia="標楷體" w:hAnsi="標楷體" w:hint="eastAsia"/>
+          <w:b/>
+          <w:bCs/>
+          <w:sz w:val="28"/>
+          <w:szCs w:val="28"/>
+        </w:rPr>
+        <w:t xml:space="preserve"> 第 29 組</w:t>
+      </w:r>
     </w:p>
     <w:p>
       <w:pPr>
@@ -83,12 +93,60 @@
         <w:jc w:val="center"/>
         <w:rPr>
           <w:rFonts w:ascii="標楷體" w:eastAsia="標楷體" w:hAnsi="標楷體"/>
+          <w:bCs/>
+          <w:sz w:val="28"/>
+          <w:szCs w:val="28"/>
+        </w:rPr>
+      </w:pPr>
+      <w:r>
+        <w:rPr>
+          <w:rFonts w:ascii="Times New Roman Uni" w:eastAsia="Times New Roman Uni" w:hAnsi="Times New Roman Uni" w:cs="Times New Roman Uni" w:hint="eastAsia"/>
           <w:b/>
           <w:bCs/>
           <w:sz w:val="28"/>
           <w:szCs w:val="28"/>
         </w:rPr>
-      </w:pPr>
+        <w:t>111271</w:t>
+      </w:r>
+      <w:r>
+        <w:rPr>
+          <w:rFonts w:ascii="微軟正黑體" w:eastAsia="微軟正黑體" w:hAnsi="微軟正黑體" w:cs="微軟正黑體" w:hint="eastAsia"/>
+          <w:b/>
+          <w:bCs/>
+          <w:sz w:val="28"/>
+          <w:szCs w:val="28"/>
+        </w:rPr>
+        <w:t>4</w:t>
+      </w:r>
+      <w:r>
+        <w:rPr>
+          <w:rFonts w:ascii="微軟正黑體" w:eastAsia="微軟正黑體" w:hAnsi="微軟正黑體" w:cs="微軟正黑體"/>
+          <w:b/>
+          <w:bCs/>
+          <w:sz w:val="28"/>
+          <w:szCs w:val="28"/>
+        </w:rPr>
+        <w:t>1</w:t>
+      </w:r>
+      <w:r>
+        <w:rPr>
+          <w:rFonts w:ascii="標楷體" w:eastAsia="標楷體" w:hAnsi="標楷體"/>
+          <w:bCs/>
+          <w:sz w:val="28"/>
+          <w:szCs w:val="28"/>
+        </w:rPr>
+        <w:t xml:space="preserve"> </w:t>
+      </w:r>
+      <w:r>
+        <w:rPr>
+          <w:rFonts w:ascii="標楷體" w:eastAsia="標楷體" w:hAnsi="標楷體" w:hint="eastAsia"/>
+          <w:b/>
+          <w:bCs/>
+          <w:sz w:val="28"/>
+          <w:szCs w:val="28"/>
+        </w:rPr>
+        <w:t>梁凱哲</w:t>
+      </w:r>
     </w:p>
     <w:p>
       <w:pPr>
@@ -139,19 +197,23 @@
     <w:p>
       <w:pPr>
         <w:rPr>
-          <w:rFonts w:ascii="Times New Roman Uni" w:eastAsia="Times New Roman Uni" w:hAnsi="Times New Roman Uni" w:cs="Times New Roman Uni" w:hint="eastAsia"/>
-          <w:sz w:val="28"/>
-          <w:szCs w:val="28"/>
-        </w:rPr>
-      </w:pPr>
-      <w:r>
-        <w:rPr>
           <w:rFonts w:ascii="Times New Roman Uni" w:eastAsia="Times New Roman Uni" w:hAnsi="Times New Roman Uni" w:cs="Times New Roman Uni"/>
           <w:sz w:val="28"/>
           <w:szCs w:val="28"/>
         </w:rPr>
+      </w:pPr>
+      <w:proofErr w:type="spellStart"/>
+      <w:proofErr w:type="gramStart"/>
+      <w:r>
+        <w:rPr>
+          <w:rFonts w:ascii="Times New Roman Uni" w:eastAsia="Times New Roman Uni" w:hAnsi="Times New Roman Uni" w:cs="Times New Roman Uni"/>
+          <w:sz w:val="28"/>
+          <w:szCs w:val="28"/>
+        </w:rPr>
         <w:t>FA.v</w:t>
       </w:r>
+      <w:proofErr w:type="spellEnd"/>
+      <w:proofErr w:type="gramEnd"/>
     </w:p>
     <w:p>
       <w:pPr>
@@ -195,7 +257,27 @@
           <w:sz w:val="17"/>
           <w:szCs w:val="17"/>
         </w:rPr>
-        <w:t>`timescale  1ns/1ns</w:t>
+        <w:t>`</w:t>
+      </w:r>
+      <w:proofErr w:type="gramStart"/>
+      <w:r>
+        <w:rPr>
+          <w:rFonts w:ascii="Consolas" w:hAnsi="Consolas" w:cs="Courier New"/>
+          <w:color w:val="008800"/>
+          <w:sz w:val="17"/>
+          <w:szCs w:val="17"/>
+        </w:rPr>
+        <w:t>timescale  1</w:t>
+      </w:r>
+      <w:proofErr w:type="gramEnd"/>
+      <w:r>
+        <w:rPr>
+          <w:rFonts w:ascii="Consolas" w:hAnsi="Consolas" w:cs="Courier New"/>
+          <w:color w:val="008800"/>
+          <w:sz w:val="17"/>
+          <w:szCs w:val="17"/>
+        </w:rPr>
+        <w:t>ns/1ns</w:t>
       </w:r>
     </w:p>
     <w:p>
@@ -285,7 +367,47 @@
           <w:sz w:val="17"/>
           <w:szCs w:val="17"/>
         </w:rPr>
-        <w:t>module FA(a, b, c, cout, sum);</w:t>
+        <w:t xml:space="preserve">module </w:t>
+      </w:r>
+      <w:proofErr w:type="gramStart"/>
+      <w:r>
+        <w:rPr>
+          <w:rFonts w:ascii="Consolas" w:hAnsi="Consolas" w:cs="Courier New"/>
+          <w:color w:val="008800"/>
+          <w:sz w:val="17"/>
+          <w:szCs w:val="17"/>
+        </w:rPr>
+        <w:t>FA(</w:t>
+      </w:r>
+      <w:proofErr w:type="gramEnd"/>
+      <w:r>
+        <w:rPr>
+          <w:rFonts w:ascii="Consolas" w:hAnsi="Consolas" w:cs="Courier New"/>
+          <w:color w:val="008800"/>
+          <w:sz w:val="17"/>
+          <w:szCs w:val="17"/>
+        </w:rPr>
+        <w:t xml:space="preserve">a, b, c, </w:t>
+      </w:r>
+      <w:proofErr w:type="spellStart"/>
+      <w:r>
+        <w:rPr>
+          <w:rFonts w:ascii="Consolas" w:hAnsi="Consolas" w:cs="Courier New"/>
+          <w:color w:val="008800"/>
+          <w:sz w:val="17"/>
+          <w:szCs w:val="17"/>
+        </w:rPr>
+        <w:t>cout</w:t>
+      </w:r>
+      <w:proofErr w:type="spellEnd"/>
+      <w:r>
+        <w:rPr>
+          <w:rFonts w:ascii="Consolas" w:hAnsi="Consolas" w:cs="Courier New"/>
+          <w:color w:val="008800"/>
+          <w:sz w:val="17"/>
+          <w:szCs w:val="17"/>
+        </w:rPr>
+        <w:t>, sum);</w:t>
       </w:r>
     </w:p>
     <w:p>
@@ -375,8 +497,19 @@
           <w:sz w:val="17"/>
           <w:szCs w:val="17"/>
         </w:rPr>
-        <w:t>input a, b, c;</w:t>
-      </w:r>
+        <w:t xml:space="preserve">input a, b, </w:t>
+      </w:r>
+      <w:proofErr w:type="gramStart"/>
+      <w:r>
+        <w:rPr>
+          <w:rFonts w:ascii="Consolas" w:hAnsi="Consolas" w:cs="Courier New"/>
+          <w:color w:val="008800"/>
+          <w:sz w:val="17"/>
+          <w:szCs w:val="17"/>
+        </w:rPr>
+        <w:t>c;</w:t>
+      </w:r>
+      <w:proofErr w:type="gramEnd"/>
     </w:p>
     <w:p>
       <w:pPr>
@@ -420,8 +553,39 @@
           <w:sz w:val="17"/>
           <w:szCs w:val="17"/>
         </w:rPr>
-        <w:t>output cout, sum;</w:t>
-      </w:r>
+        <w:t xml:space="preserve">output </w:t>
+      </w:r>
+      <w:proofErr w:type="spellStart"/>
+      <w:r>
+        <w:rPr>
+          <w:rFonts w:ascii="Consolas" w:hAnsi="Consolas" w:cs="Courier New"/>
+          <w:color w:val="008800"/>
+          <w:sz w:val="17"/>
+          <w:szCs w:val="17"/>
+        </w:rPr>
+        <w:t>cout</w:t>
+      </w:r>
+      <w:proofErr w:type="spellEnd"/>
+      <w:r>
+        <w:rPr>
+          <w:rFonts w:ascii="Consolas" w:hAnsi="Consolas" w:cs="Courier New"/>
+          <w:color w:val="008800"/>
+          <w:sz w:val="17"/>
+          <w:szCs w:val="17"/>
+        </w:rPr>
+        <w:t xml:space="preserve">, </w:t>
+      </w:r>
+      <w:proofErr w:type="gramStart"/>
+      <w:r>
+        <w:rPr>
+          <w:rFonts w:ascii="Consolas" w:hAnsi="Consolas" w:cs="Courier New"/>
+          <w:color w:val="008800"/>
+          <w:sz w:val="17"/>
+          <w:szCs w:val="17"/>
+        </w:rPr>
+        <w:t>sum;</w:t>
+      </w:r>
+      <w:proofErr w:type="gramEnd"/>
     </w:p>
     <w:p>
       <w:pPr>
@@ -510,8 +674,19 @@
           <w:sz w:val="17"/>
           <w:szCs w:val="17"/>
         </w:rPr>
-        <w:t>wire e1, e2, e3;</w:t>
-      </w:r>
+        <w:t xml:space="preserve">wire e1, e2, </w:t>
+      </w:r>
+      <w:proofErr w:type="gramStart"/>
+      <w:r>
+        <w:rPr>
+          <w:rFonts w:ascii="Consolas" w:hAnsi="Consolas" w:cs="Courier New"/>
+          <w:color w:val="008800"/>
+          <w:sz w:val="17"/>
+          <w:szCs w:val="17"/>
+        </w:rPr>
+        <w:t>e3;</w:t>
+      </w:r>
+      <w:proofErr w:type="gramEnd"/>
     </w:p>
     <w:p>
       <w:pPr>
@@ -593,14 +768,36 @@
           <w:szCs w:val="17"/>
         </w:rPr>
       </w:pPr>
-      <w:r>
-        <w:rPr>
-          <w:rFonts w:ascii="Consolas" w:hAnsi="Consolas" w:cs="Courier New"/>
-          <w:color w:val="008800"/>
-          <w:sz w:val="17"/>
-          <w:szCs w:val="17"/>
-        </w:rPr>
-        <w:t>xor(e1, a, b);</w:t>
+      <w:proofErr w:type="spellStart"/>
+      <w:proofErr w:type="gramStart"/>
+      <w:r>
+        <w:rPr>
+          <w:rFonts w:ascii="Consolas" w:hAnsi="Consolas" w:cs="Courier New"/>
+          <w:color w:val="008800"/>
+          <w:sz w:val="17"/>
+          <w:szCs w:val="17"/>
+        </w:rPr>
+        <w:t>xor</w:t>
+      </w:r>
+      <w:proofErr w:type="spellEnd"/>
+      <w:r>
+        <w:rPr>
+          <w:rFonts w:ascii="Consolas" w:hAnsi="Consolas" w:cs="Courier New"/>
+          <w:color w:val="008800"/>
+          <w:sz w:val="17"/>
+          <w:szCs w:val="17"/>
+        </w:rPr>
+        <w:t>(</w:t>
+      </w:r>
+      <w:proofErr w:type="gramEnd"/>
+      <w:r>
+        <w:rPr>
+          <w:rFonts w:ascii="Consolas" w:hAnsi="Consolas" w:cs="Courier New"/>
+          <w:color w:val="008800"/>
+          <w:sz w:val="17"/>
+          <w:szCs w:val="17"/>
+        </w:rPr>
+        <w:t>e1, a, b);</w:t>
       </w:r>
     </w:p>
     <w:p>
@@ -638,14 +835,25 @@
           <w:szCs w:val="17"/>
         </w:rPr>
       </w:pPr>
-      <w:r>
-        <w:rPr>
-          <w:rFonts w:ascii="Consolas" w:hAnsi="Consolas" w:cs="Courier New"/>
-          <w:color w:val="008800"/>
-          <w:sz w:val="17"/>
-          <w:szCs w:val="17"/>
-        </w:rPr>
-        <w:t>and(e2, a, b);</w:t>
+      <w:proofErr w:type="gramStart"/>
+      <w:r>
+        <w:rPr>
+          <w:rFonts w:ascii="Consolas" w:hAnsi="Consolas" w:cs="Courier New"/>
+          <w:color w:val="008800"/>
+          <w:sz w:val="17"/>
+          <w:szCs w:val="17"/>
+        </w:rPr>
+        <w:t>and(</w:t>
+      </w:r>
+      <w:proofErr w:type="gramEnd"/>
+      <w:r>
+        <w:rPr>
+          <w:rFonts w:ascii="Consolas" w:hAnsi="Consolas" w:cs="Courier New"/>
+          <w:color w:val="008800"/>
+          <w:sz w:val="17"/>
+          <w:szCs w:val="17"/>
+        </w:rPr>
+        <w:t>e2, a, b);</w:t>
       </w:r>
     </w:p>
     <w:p>
@@ -683,14 +891,25 @@
           <w:szCs w:val="17"/>
         </w:rPr>
       </w:pPr>
-      <w:r>
-        <w:rPr>
-          <w:rFonts w:ascii="Consolas" w:hAnsi="Consolas" w:cs="Courier New"/>
-          <w:color w:val="008800"/>
-          <w:sz w:val="17"/>
-          <w:szCs w:val="17"/>
-        </w:rPr>
-        <w:t>and(e3, e1, c);</w:t>
+      <w:proofErr w:type="gramStart"/>
+      <w:r>
+        <w:rPr>
+          <w:rFonts w:ascii="Consolas" w:hAnsi="Consolas" w:cs="Courier New"/>
+          <w:color w:val="008800"/>
+          <w:sz w:val="17"/>
+          <w:szCs w:val="17"/>
+        </w:rPr>
+        <w:t>and(</w:t>
+      </w:r>
+      <w:proofErr w:type="gramEnd"/>
+      <w:r>
+        <w:rPr>
+          <w:rFonts w:ascii="Consolas" w:hAnsi="Consolas" w:cs="Courier New"/>
+          <w:color w:val="008800"/>
+          <w:sz w:val="17"/>
+          <w:szCs w:val="17"/>
+        </w:rPr>
+        <w:t>e3, e1, c);</w:t>
       </w:r>
     </w:p>
     <w:p>
@@ -728,14 +947,36 @@
           <w:szCs w:val="17"/>
         </w:rPr>
       </w:pPr>
-      <w:r>
-        <w:rPr>
-          <w:rFonts w:ascii="Consolas" w:hAnsi="Consolas" w:cs="Courier New"/>
-          <w:color w:val="008800"/>
-          <w:sz w:val="17"/>
-          <w:szCs w:val="17"/>
-        </w:rPr>
-        <w:t>or(cout, e2, e3);</w:t>
+      <w:proofErr w:type="gramStart"/>
+      <w:r>
+        <w:rPr>
+          <w:rFonts w:ascii="Consolas" w:hAnsi="Consolas" w:cs="Courier New"/>
+          <w:color w:val="008800"/>
+          <w:sz w:val="17"/>
+          <w:szCs w:val="17"/>
+        </w:rPr>
+        <w:t>or(</w:t>
+      </w:r>
+      <w:proofErr w:type="spellStart"/>
+      <w:proofErr w:type="gramEnd"/>
+      <w:r>
+        <w:rPr>
+          <w:rFonts w:ascii="Consolas" w:hAnsi="Consolas" w:cs="Courier New"/>
+          <w:color w:val="008800"/>
+          <w:sz w:val="17"/>
+          <w:szCs w:val="17"/>
+        </w:rPr>
+        <w:t>cout</w:t>
+      </w:r>
+      <w:proofErr w:type="spellEnd"/>
+      <w:r>
+        <w:rPr>
+          <w:rFonts w:ascii="Consolas" w:hAnsi="Consolas" w:cs="Courier New"/>
+          <w:color w:val="008800"/>
+          <w:sz w:val="17"/>
+          <w:szCs w:val="17"/>
+        </w:rPr>
+        <w:t>, e2, e3);</w:t>
       </w:r>
     </w:p>
     <w:p>
@@ -773,14 +1014,36 @@
           <w:szCs w:val="17"/>
         </w:rPr>
       </w:pPr>
-      <w:r>
-        <w:rPr>
-          <w:rFonts w:ascii="Consolas" w:hAnsi="Consolas" w:cs="Courier New"/>
-          <w:color w:val="008800"/>
-          <w:sz w:val="17"/>
-          <w:szCs w:val="17"/>
-        </w:rPr>
-        <w:t>xor(sum, e1, c);</w:t>
+      <w:proofErr w:type="spellStart"/>
+      <w:proofErr w:type="gramStart"/>
+      <w:r>
+        <w:rPr>
+          <w:rFonts w:ascii="Consolas" w:hAnsi="Consolas" w:cs="Courier New"/>
+          <w:color w:val="008800"/>
+          <w:sz w:val="17"/>
+          <w:szCs w:val="17"/>
+        </w:rPr>
+        <w:t>xor</w:t>
+      </w:r>
+      <w:proofErr w:type="spellEnd"/>
+      <w:r>
+        <w:rPr>
+          <w:rFonts w:ascii="Consolas" w:hAnsi="Consolas" w:cs="Courier New"/>
+          <w:color w:val="008800"/>
+          <w:sz w:val="17"/>
+          <w:szCs w:val="17"/>
+        </w:rPr>
+        <w:t>(</w:t>
+      </w:r>
+      <w:proofErr w:type="gramEnd"/>
+      <w:r>
+        <w:rPr>
+          <w:rFonts w:ascii="Consolas" w:hAnsi="Consolas" w:cs="Courier New"/>
+          <w:color w:val="008800"/>
+          <w:sz w:val="17"/>
+          <w:szCs w:val="17"/>
+        </w:rPr>
+        <w:t>sum, e1, c);</w:t>
       </w:r>
     </w:p>
     <w:p>
@@ -863,6 +1126,7 @@
           <w:szCs w:val="17"/>
         </w:rPr>
       </w:pPr>
+      <w:proofErr w:type="spellStart"/>
       <w:r>
         <w:rPr>
           <w:rFonts w:ascii="Consolas" w:hAnsi="Consolas" w:cs="Courier New"/>
@@ -872,6 +1136,7 @@
         </w:rPr>
         <w:t>endmodule</w:t>
       </w:r>
+      <w:proofErr w:type="spellEnd"/>
     </w:p>
     <w:p>
       <w:pPr>
@@ -948,7 +1213,7 @@
         <w:spacing w:before="0" w:beforeAutospacing="0" w:after="0" w:afterAutospacing="0"/>
         <w:divId w:val="1923485409"/>
         <w:rPr>
-          <w:rFonts w:ascii="Consolas" w:hAnsi="Consolas" w:cs="Courier New" w:hint="eastAsia"/>
+          <w:rFonts w:ascii="Consolas" w:hAnsi="Consolas" w:cs="Courier New"/>
           <w:color w:val="008800"/>
           <w:sz w:val="17"/>
           <w:szCs w:val="17"/>
@@ -990,6 +1255,8 @@
           <w:szCs w:val="28"/>
         </w:rPr>
       </w:pPr>
+      <w:proofErr w:type="spellStart"/>
+      <w:proofErr w:type="gramStart"/>
       <w:r>
         <w:rPr>
           <w:rFonts w:ascii="標楷體" w:eastAsia="標楷體" w:hAnsi="標楷體" w:hint="eastAsia"/>
@@ -1007,6 +1274,8 @@
         </w:rPr>
         <w:t>.v</w:t>
       </w:r>
+      <w:proofErr w:type="spellEnd"/>
+      <w:proofErr w:type="gramEnd"/>
     </w:p>
     <w:p>
       <w:pPr>
@@ -1140,8 +1409,19 @@
           <w:sz w:val="17"/>
           <w:szCs w:val="17"/>
         </w:rPr>
-        <w:t>module TM;</w:t>
-      </w:r>
+        <w:t xml:space="preserve">module </w:t>
+      </w:r>
+      <w:proofErr w:type="gramStart"/>
+      <w:r>
+        <w:rPr>
+          <w:rFonts w:ascii="Consolas" w:hAnsi="Consolas" w:cs="Courier New"/>
+          <w:color w:val="008800"/>
+          <w:sz w:val="17"/>
+          <w:szCs w:val="17"/>
+        </w:rPr>
+        <w:t>TM;</w:t>
+      </w:r>
+      <w:proofErr w:type="gramEnd"/>
     </w:p>
     <w:p>
       <w:pPr>
@@ -1230,8 +1510,19 @@
           <w:sz w:val="17"/>
           <w:szCs w:val="17"/>
         </w:rPr>
-        <w:t>reg A, B, Cin;</w:t>
-      </w:r>
+        <w:t xml:space="preserve">reg A, B, </w:t>
+      </w:r>
+      <w:proofErr w:type="gramStart"/>
+      <w:r>
+        <w:rPr>
+          <w:rFonts w:ascii="Consolas" w:hAnsi="Consolas" w:cs="Courier New"/>
+          <w:color w:val="008800"/>
+          <w:sz w:val="17"/>
+          <w:szCs w:val="17"/>
+        </w:rPr>
+        <w:t>Cin;</w:t>
+      </w:r>
+      <w:proofErr w:type="gramEnd"/>
     </w:p>
     <w:p>
       <w:pPr>
@@ -1275,8 +1566,19 @@
           <w:sz w:val="17"/>
           <w:szCs w:val="17"/>
         </w:rPr>
-        <w:t>wire Cout, Sum;</w:t>
-      </w:r>
+        <w:t xml:space="preserve">wire Cout, </w:t>
+      </w:r>
+      <w:proofErr w:type="gramStart"/>
+      <w:r>
+        <w:rPr>
+          <w:rFonts w:ascii="Consolas" w:hAnsi="Consolas" w:cs="Courier New"/>
+          <w:color w:val="008800"/>
+          <w:sz w:val="17"/>
+          <w:szCs w:val="17"/>
+        </w:rPr>
+        <w:t>Sum;</w:t>
+      </w:r>
+      <w:proofErr w:type="gramEnd"/>
     </w:p>
     <w:p>
       <w:pPr>
@@ -1365,7 +1667,47 @@
           <w:sz w:val="17"/>
           <w:szCs w:val="17"/>
         </w:rPr>
-        <w:t>FA U_FA(.a(A), .b(B), .c(Cin), .cout(Cout), .sum(Sum));</w:t>
+        <w:t>FA U_FA</w:t>
+      </w:r>
+      <w:proofErr w:type="gramStart"/>
+      <w:r>
+        <w:rPr>
+          <w:rFonts w:ascii="Consolas" w:hAnsi="Consolas" w:cs="Courier New"/>
+          <w:color w:val="008800"/>
+          <w:sz w:val="17"/>
+          <w:szCs w:val="17"/>
+        </w:rPr>
+        <w:t>(.a</w:t>
+      </w:r>
+      <w:proofErr w:type="gramEnd"/>
+      <w:r>
+        <w:rPr>
+          <w:rFonts w:ascii="Consolas" w:hAnsi="Consolas" w:cs="Courier New"/>
+          <w:color w:val="008800"/>
+          <w:sz w:val="17"/>
+          <w:szCs w:val="17"/>
+        </w:rPr>
+        <w:t>(A), .b(B), .c(Cin), .</w:t>
+      </w:r>
+      <w:proofErr w:type="spellStart"/>
+      <w:r>
+        <w:rPr>
+          <w:rFonts w:ascii="Consolas" w:hAnsi="Consolas" w:cs="Courier New"/>
+          <w:color w:val="008800"/>
+          <w:sz w:val="17"/>
+          <w:szCs w:val="17"/>
+        </w:rPr>
+        <w:t>cout</w:t>
+      </w:r>
+      <w:proofErr w:type="spellEnd"/>
+      <w:r>
+        <w:rPr>
+          <w:rFonts w:ascii="Consolas" w:hAnsi="Consolas" w:cs="Courier New"/>
+          <w:color w:val="008800"/>
+          <w:sz w:val="17"/>
+          <w:szCs w:val="17"/>
+        </w:rPr>
+        <w:t>(Cout), .sum(Sum));</w:t>
       </w:r>
     </w:p>
     <w:p>
@@ -1455,8 +1797,19 @@
           <w:sz w:val="17"/>
           <w:szCs w:val="17"/>
         </w:rPr>
-        <w:t>parameter t = 200;</w:t>
-      </w:r>
+        <w:t xml:space="preserve">parameter t = </w:t>
+      </w:r>
+      <w:proofErr w:type="gramStart"/>
+      <w:r>
+        <w:rPr>
+          <w:rFonts w:ascii="Consolas" w:hAnsi="Consolas" w:cs="Courier New"/>
+          <w:color w:val="008800"/>
+          <w:sz w:val="17"/>
+          <w:szCs w:val="17"/>
+        </w:rPr>
+        <w:t>200;</w:t>
+      </w:r>
+      <w:proofErr w:type="gramEnd"/>
     </w:p>
     <w:p>
       <w:pPr>
@@ -1545,8 +1898,19 @@
           <w:sz w:val="17"/>
           <w:szCs w:val="17"/>
         </w:rPr>
-        <w:t>initial begin</w:t>
-      </w:r>
+        <w:t xml:space="preserve">initial </w:t>
+      </w:r>
+      <w:proofErr w:type="gramStart"/>
+      <w:r>
+        <w:rPr>
+          <w:rFonts w:ascii="Consolas" w:hAnsi="Consolas" w:cs="Courier New"/>
+          <w:color w:val="008800"/>
+          <w:sz w:val="17"/>
+          <w:szCs w:val="17"/>
+        </w:rPr>
+        <w:t>begin</w:t>
+      </w:r>
+      <w:proofErr w:type="gramEnd"/>
     </w:p>
     <w:p>
       <w:pPr>
@@ -1635,8 +1999,19 @@
           <w:sz w:val="17"/>
           <w:szCs w:val="17"/>
         </w:rPr>
-        <w:t xml:space="preserve">    A = 1'b0;</w:t>
-      </w:r>
+        <w:t xml:space="preserve">    A = 1'</w:t>
+      </w:r>
+      <w:proofErr w:type="gramStart"/>
+      <w:r>
+        <w:rPr>
+          <w:rFonts w:ascii="Consolas" w:hAnsi="Consolas" w:cs="Courier New"/>
+          <w:color w:val="008800"/>
+          <w:sz w:val="17"/>
+          <w:szCs w:val="17"/>
+        </w:rPr>
+        <w:t>b0;</w:t>
+      </w:r>
+      <w:proofErr w:type="gramEnd"/>
     </w:p>
     <w:p>
       <w:pPr>
@@ -1680,8 +2055,19 @@
           <w:sz w:val="17"/>
           <w:szCs w:val="17"/>
         </w:rPr>
-        <w:t xml:space="preserve">    B = 1'b0;</w:t>
-      </w:r>
+        <w:t xml:space="preserve">    B = 1'</w:t>
+      </w:r>
+      <w:proofErr w:type="gramStart"/>
+      <w:r>
+        <w:rPr>
+          <w:rFonts w:ascii="Consolas" w:hAnsi="Consolas" w:cs="Courier New"/>
+          <w:color w:val="008800"/>
+          <w:sz w:val="17"/>
+          <w:szCs w:val="17"/>
+        </w:rPr>
+        <w:t>b0;</w:t>
+      </w:r>
+      <w:proofErr w:type="gramEnd"/>
     </w:p>
     <w:p>
       <w:pPr>
@@ -1725,8 +2111,19 @@
           <w:sz w:val="17"/>
           <w:szCs w:val="17"/>
         </w:rPr>
-        <w:t xml:space="preserve">    Cin = 1'b0;</w:t>
-      </w:r>
+        <w:t xml:space="preserve">    Cin = 1'</w:t>
+      </w:r>
+      <w:proofErr w:type="gramStart"/>
+      <w:r>
+        <w:rPr>
+          <w:rFonts w:ascii="Consolas" w:hAnsi="Consolas" w:cs="Courier New"/>
+          <w:color w:val="008800"/>
+          <w:sz w:val="17"/>
+          <w:szCs w:val="17"/>
+        </w:rPr>
+        <w:t>b0;</w:t>
+      </w:r>
+      <w:proofErr w:type="gramEnd"/>
     </w:p>
     <w:p>
       <w:pPr>
@@ -1860,8 +2257,19 @@
           <w:sz w:val="17"/>
           <w:szCs w:val="17"/>
         </w:rPr>
-        <w:t xml:space="preserve">    A = 1'b0;</w:t>
-      </w:r>
+        <w:t xml:space="preserve">    A = 1'</w:t>
+      </w:r>
+      <w:proofErr w:type="gramStart"/>
+      <w:r>
+        <w:rPr>
+          <w:rFonts w:ascii="Consolas" w:hAnsi="Consolas" w:cs="Courier New"/>
+          <w:color w:val="008800"/>
+          <w:sz w:val="17"/>
+          <w:szCs w:val="17"/>
+        </w:rPr>
+        <w:t>b0;</w:t>
+      </w:r>
+      <w:proofErr w:type="gramEnd"/>
     </w:p>
     <w:p>
       <w:pPr>
@@ -1905,8 +2313,19 @@
           <w:sz w:val="17"/>
           <w:szCs w:val="17"/>
         </w:rPr>
-        <w:t xml:space="preserve">    B = 1'b0;</w:t>
-      </w:r>
+        <w:t xml:space="preserve">    B = 1'</w:t>
+      </w:r>
+      <w:proofErr w:type="gramStart"/>
+      <w:r>
+        <w:rPr>
+          <w:rFonts w:ascii="Consolas" w:hAnsi="Consolas" w:cs="Courier New"/>
+          <w:color w:val="008800"/>
+          <w:sz w:val="17"/>
+          <w:szCs w:val="17"/>
+        </w:rPr>
+        <w:t>b0;</w:t>
+      </w:r>
+      <w:proofErr w:type="gramEnd"/>
     </w:p>
     <w:p>
       <w:pPr>
@@ -1950,8 +2369,19 @@
           <w:sz w:val="17"/>
           <w:szCs w:val="17"/>
         </w:rPr>
-        <w:t xml:space="preserve">    Cin = 1'b1;</w:t>
-      </w:r>
+        <w:t xml:space="preserve">    Cin = 1'</w:t>
+      </w:r>
+      <w:proofErr w:type="gramStart"/>
+      <w:r>
+        <w:rPr>
+          <w:rFonts w:ascii="Consolas" w:hAnsi="Consolas" w:cs="Courier New"/>
+          <w:color w:val="008800"/>
+          <w:sz w:val="17"/>
+          <w:szCs w:val="17"/>
+        </w:rPr>
+        <w:t>b1;</w:t>
+      </w:r>
+      <w:proofErr w:type="gramEnd"/>
     </w:p>
     <w:p>
       <w:pPr>
@@ -2085,8 +2515,19 @@
           <w:sz w:val="17"/>
           <w:szCs w:val="17"/>
         </w:rPr>
-        <w:t xml:space="preserve">    A = 1'b0;</w:t>
-      </w:r>
+        <w:t xml:space="preserve">    A = 1'</w:t>
+      </w:r>
+      <w:proofErr w:type="gramStart"/>
+      <w:r>
+        <w:rPr>
+          <w:rFonts w:ascii="Consolas" w:hAnsi="Consolas" w:cs="Courier New"/>
+          <w:color w:val="008800"/>
+          <w:sz w:val="17"/>
+          <w:szCs w:val="17"/>
+        </w:rPr>
+        <w:t>b0;</w:t>
+      </w:r>
+      <w:proofErr w:type="gramEnd"/>
     </w:p>
     <w:p>
       <w:pPr>
@@ -2130,8 +2571,19 @@
           <w:sz w:val="17"/>
           <w:szCs w:val="17"/>
         </w:rPr>
-        <w:t xml:space="preserve">    B = 1'b1;</w:t>
-      </w:r>
+        <w:t xml:space="preserve">    B = 1'</w:t>
+      </w:r>
+      <w:proofErr w:type="gramStart"/>
+      <w:r>
+        <w:rPr>
+          <w:rFonts w:ascii="Consolas" w:hAnsi="Consolas" w:cs="Courier New"/>
+          <w:color w:val="008800"/>
+          <w:sz w:val="17"/>
+          <w:szCs w:val="17"/>
+        </w:rPr>
+        <w:t>b1;</w:t>
+      </w:r>
+      <w:proofErr w:type="gramEnd"/>
     </w:p>
     <w:p>
       <w:pPr>
@@ -2175,8 +2627,19 @@
           <w:sz w:val="17"/>
           <w:szCs w:val="17"/>
         </w:rPr>
-        <w:t xml:space="preserve">    Cin = 1'b0;</w:t>
-      </w:r>
+        <w:t xml:space="preserve">    Cin = 1'</w:t>
+      </w:r>
+      <w:proofErr w:type="gramStart"/>
+      <w:r>
+        <w:rPr>
+          <w:rFonts w:ascii="Consolas" w:hAnsi="Consolas" w:cs="Courier New"/>
+          <w:color w:val="008800"/>
+          <w:sz w:val="17"/>
+          <w:szCs w:val="17"/>
+        </w:rPr>
+        <w:t>b0;</w:t>
+      </w:r>
+      <w:proofErr w:type="gramEnd"/>
     </w:p>
     <w:p>
       <w:pPr>
@@ -2310,8 +2773,19 @@
           <w:sz w:val="17"/>
           <w:szCs w:val="17"/>
         </w:rPr>
-        <w:t xml:space="preserve">    A = 1'b0;</w:t>
-      </w:r>
+        <w:t xml:space="preserve">    A = 1'</w:t>
+      </w:r>
+      <w:proofErr w:type="gramStart"/>
+      <w:r>
+        <w:rPr>
+          <w:rFonts w:ascii="Consolas" w:hAnsi="Consolas" w:cs="Courier New"/>
+          <w:color w:val="008800"/>
+          <w:sz w:val="17"/>
+          <w:szCs w:val="17"/>
+        </w:rPr>
+        <w:t>b0;</w:t>
+      </w:r>
+      <w:proofErr w:type="gramEnd"/>
     </w:p>
     <w:p>
       <w:pPr>
@@ -2355,8 +2829,19 @@
           <w:sz w:val="17"/>
           <w:szCs w:val="17"/>
         </w:rPr>
-        <w:t xml:space="preserve">    B = 1'b1;</w:t>
-      </w:r>
+        <w:t xml:space="preserve">    B = 1'</w:t>
+      </w:r>
+      <w:proofErr w:type="gramStart"/>
+      <w:r>
+        <w:rPr>
+          <w:rFonts w:ascii="Consolas" w:hAnsi="Consolas" w:cs="Courier New"/>
+          <w:color w:val="008800"/>
+          <w:sz w:val="17"/>
+          <w:szCs w:val="17"/>
+        </w:rPr>
+        <w:t>b1;</w:t>
+      </w:r>
+      <w:proofErr w:type="gramEnd"/>
     </w:p>
     <w:p>
       <w:pPr>
@@ -2400,8 +2885,19 @@
           <w:sz w:val="17"/>
           <w:szCs w:val="17"/>
         </w:rPr>
-        <w:t xml:space="preserve">    Cin = 1'b1;</w:t>
-      </w:r>
+        <w:t xml:space="preserve">    Cin = 1'</w:t>
+      </w:r>
+      <w:proofErr w:type="gramStart"/>
+      <w:r>
+        <w:rPr>
+          <w:rFonts w:ascii="Consolas" w:hAnsi="Consolas" w:cs="Courier New"/>
+          <w:color w:val="008800"/>
+          <w:sz w:val="17"/>
+          <w:szCs w:val="17"/>
+        </w:rPr>
+        <w:t>b1;</w:t>
+      </w:r>
+      <w:proofErr w:type="gramEnd"/>
     </w:p>
     <w:p>
       <w:pPr>
@@ -2535,8 +3031,19 @@
           <w:sz w:val="17"/>
           <w:szCs w:val="17"/>
         </w:rPr>
-        <w:t xml:space="preserve">    A = 1'b1;</w:t>
-      </w:r>
+        <w:t xml:space="preserve">    A = 1'</w:t>
+      </w:r>
+      <w:proofErr w:type="gramStart"/>
+      <w:r>
+        <w:rPr>
+          <w:rFonts w:ascii="Consolas" w:hAnsi="Consolas" w:cs="Courier New"/>
+          <w:color w:val="008800"/>
+          <w:sz w:val="17"/>
+          <w:szCs w:val="17"/>
+        </w:rPr>
+        <w:t>b1;</w:t>
+      </w:r>
+      <w:proofErr w:type="gramEnd"/>
     </w:p>
     <w:p>
       <w:pPr>
@@ -2580,8 +3087,19 @@
           <w:sz w:val="17"/>
           <w:szCs w:val="17"/>
         </w:rPr>
-        <w:t xml:space="preserve">    B = 1'b0;</w:t>
-      </w:r>
+        <w:t xml:space="preserve">    B = 1'</w:t>
+      </w:r>
+      <w:proofErr w:type="gramStart"/>
+      <w:r>
+        <w:rPr>
+          <w:rFonts w:ascii="Consolas" w:hAnsi="Consolas" w:cs="Courier New"/>
+          <w:color w:val="008800"/>
+          <w:sz w:val="17"/>
+          <w:szCs w:val="17"/>
+        </w:rPr>
+        <w:t>b0;</w:t>
+      </w:r>
+      <w:proofErr w:type="gramEnd"/>
     </w:p>
     <w:p>
       <w:pPr>
@@ -2625,8 +3143,19 @@
           <w:sz w:val="17"/>
           <w:szCs w:val="17"/>
         </w:rPr>
-        <w:t xml:space="preserve">    Cin = 1'b0;</w:t>
-      </w:r>
+        <w:t xml:space="preserve">    Cin = 1'</w:t>
+      </w:r>
+      <w:proofErr w:type="gramStart"/>
+      <w:r>
+        <w:rPr>
+          <w:rFonts w:ascii="Consolas" w:hAnsi="Consolas" w:cs="Courier New"/>
+          <w:color w:val="008800"/>
+          <w:sz w:val="17"/>
+          <w:szCs w:val="17"/>
+        </w:rPr>
+        <w:t>b0;</w:t>
+      </w:r>
+      <w:proofErr w:type="gramEnd"/>
     </w:p>
     <w:p>
       <w:pPr>
@@ -2761,8 +3290,19 @@
           <w:sz w:val="17"/>
           <w:szCs w:val="17"/>
         </w:rPr>
-        <w:t xml:space="preserve">    A = 1'b1;</w:t>
-      </w:r>
+        <w:t xml:space="preserve">    A = 1'</w:t>
+      </w:r>
+      <w:proofErr w:type="gramStart"/>
+      <w:r>
+        <w:rPr>
+          <w:rFonts w:ascii="Consolas" w:hAnsi="Consolas" w:cs="Courier New"/>
+          <w:color w:val="008800"/>
+          <w:sz w:val="17"/>
+          <w:szCs w:val="17"/>
+        </w:rPr>
+        <w:t>b1;</w:t>
+      </w:r>
+      <w:proofErr w:type="gramEnd"/>
     </w:p>
     <w:p>
       <w:pPr>
@@ -2806,8 +3346,19 @@
           <w:sz w:val="17"/>
           <w:szCs w:val="17"/>
         </w:rPr>
-        <w:t xml:space="preserve">    B = 1'b0;</w:t>
-      </w:r>
+        <w:t xml:space="preserve">    B = 1'</w:t>
+      </w:r>
+      <w:proofErr w:type="gramStart"/>
+      <w:r>
+        <w:rPr>
+          <w:rFonts w:ascii="Consolas" w:hAnsi="Consolas" w:cs="Courier New"/>
+          <w:color w:val="008800"/>
+          <w:sz w:val="17"/>
+          <w:szCs w:val="17"/>
+        </w:rPr>
+        <w:t>b0;</w:t>
+      </w:r>
+      <w:proofErr w:type="gramEnd"/>
     </w:p>
     <w:p>
       <w:pPr>
@@ -2851,8 +3402,19 @@
           <w:sz w:val="17"/>
           <w:szCs w:val="17"/>
         </w:rPr>
-        <w:t xml:space="preserve">    Cin = 1'b1;</w:t>
-      </w:r>
+        <w:t xml:space="preserve">    Cin = 1'</w:t>
+      </w:r>
+      <w:proofErr w:type="gramStart"/>
+      <w:r>
+        <w:rPr>
+          <w:rFonts w:ascii="Consolas" w:hAnsi="Consolas" w:cs="Courier New"/>
+          <w:color w:val="008800"/>
+          <w:sz w:val="17"/>
+          <w:szCs w:val="17"/>
+        </w:rPr>
+        <w:t>b1;</w:t>
+      </w:r>
+      <w:proofErr w:type="gramEnd"/>
     </w:p>
     <w:p>
       <w:pPr>
@@ -2986,8 +3548,19 @@
           <w:sz w:val="17"/>
           <w:szCs w:val="17"/>
         </w:rPr>
-        <w:t xml:space="preserve">    A = 1'b1;</w:t>
-      </w:r>
+        <w:t xml:space="preserve">    A = 1'</w:t>
+      </w:r>
+      <w:proofErr w:type="gramStart"/>
+      <w:r>
+        <w:rPr>
+          <w:rFonts w:ascii="Consolas" w:hAnsi="Consolas" w:cs="Courier New"/>
+          <w:color w:val="008800"/>
+          <w:sz w:val="17"/>
+          <w:szCs w:val="17"/>
+        </w:rPr>
+        <w:t>b1;</w:t>
+      </w:r>
+      <w:proofErr w:type="gramEnd"/>
     </w:p>
     <w:p>
       <w:pPr>
@@ -3031,8 +3604,19 @@
           <w:sz w:val="17"/>
           <w:szCs w:val="17"/>
         </w:rPr>
-        <w:t xml:space="preserve">    B = 1'b1;</w:t>
-      </w:r>
+        <w:t xml:space="preserve">    B = 1'</w:t>
+      </w:r>
+      <w:proofErr w:type="gramStart"/>
+      <w:r>
+        <w:rPr>
+          <w:rFonts w:ascii="Consolas" w:hAnsi="Consolas" w:cs="Courier New"/>
+          <w:color w:val="008800"/>
+          <w:sz w:val="17"/>
+          <w:szCs w:val="17"/>
+        </w:rPr>
+        <w:t>b1;</w:t>
+      </w:r>
+      <w:proofErr w:type="gramEnd"/>
     </w:p>
     <w:p>
       <w:pPr>
@@ -3076,8 +3660,19 @@
           <w:sz w:val="17"/>
           <w:szCs w:val="17"/>
         </w:rPr>
-        <w:t xml:space="preserve">    Cin = 1'b0;</w:t>
-      </w:r>
+        <w:t xml:space="preserve">    Cin = 1'</w:t>
+      </w:r>
+      <w:proofErr w:type="gramStart"/>
+      <w:r>
+        <w:rPr>
+          <w:rFonts w:ascii="Consolas" w:hAnsi="Consolas" w:cs="Courier New"/>
+          <w:color w:val="008800"/>
+          <w:sz w:val="17"/>
+          <w:szCs w:val="17"/>
+        </w:rPr>
+        <w:t>b0;</w:t>
+      </w:r>
+      <w:proofErr w:type="gramEnd"/>
     </w:p>
     <w:p>
       <w:pPr>
@@ -3211,8 +3806,19 @@
           <w:sz w:val="17"/>
           <w:szCs w:val="17"/>
         </w:rPr>
-        <w:t xml:space="preserve">    A = 1'b1;</w:t>
-      </w:r>
+        <w:t xml:space="preserve">    A = 1'</w:t>
+      </w:r>
+      <w:proofErr w:type="gramStart"/>
+      <w:r>
+        <w:rPr>
+          <w:rFonts w:ascii="Consolas" w:hAnsi="Consolas" w:cs="Courier New"/>
+          <w:color w:val="008800"/>
+          <w:sz w:val="17"/>
+          <w:szCs w:val="17"/>
+        </w:rPr>
+        <w:t>b1;</w:t>
+      </w:r>
+      <w:proofErr w:type="gramEnd"/>
     </w:p>
     <w:p>
       <w:pPr>
@@ -3256,8 +3862,19 @@
           <w:sz w:val="17"/>
           <w:szCs w:val="17"/>
         </w:rPr>
-        <w:t xml:space="preserve">    B = 1'b1;</w:t>
-      </w:r>
+        <w:t xml:space="preserve">    B = 1'</w:t>
+      </w:r>
+      <w:proofErr w:type="gramStart"/>
+      <w:r>
+        <w:rPr>
+          <w:rFonts w:ascii="Consolas" w:hAnsi="Consolas" w:cs="Courier New"/>
+          <w:color w:val="008800"/>
+          <w:sz w:val="17"/>
+          <w:szCs w:val="17"/>
+        </w:rPr>
+        <w:t>b1;</w:t>
+      </w:r>
+      <w:proofErr w:type="gramEnd"/>
     </w:p>
     <w:p>
       <w:pPr>
@@ -3301,8 +3918,19 @@
           <w:sz w:val="17"/>
           <w:szCs w:val="17"/>
         </w:rPr>
-        <w:t xml:space="preserve">    Cin = 1'b1;</w:t>
-      </w:r>
+        <w:t xml:space="preserve">    Cin = 1'</w:t>
+      </w:r>
+      <w:proofErr w:type="gramStart"/>
+      <w:r>
+        <w:rPr>
+          <w:rFonts w:ascii="Consolas" w:hAnsi="Consolas" w:cs="Courier New"/>
+          <w:color w:val="008800"/>
+          <w:sz w:val="17"/>
+          <w:szCs w:val="17"/>
+        </w:rPr>
+        <w:t>b1;</w:t>
+      </w:r>
+      <w:proofErr w:type="gramEnd"/>
     </w:p>
     <w:p>
       <w:pPr>
@@ -3436,7 +4064,27 @@
           <w:sz w:val="17"/>
           <w:szCs w:val="17"/>
         </w:rPr>
-        <w:t xml:space="preserve">    $stop; </w:t>
+        <w:t xml:space="preserve">    $</w:t>
+      </w:r>
+      <w:proofErr w:type="gramStart"/>
+      <w:r>
+        <w:rPr>
+          <w:rFonts w:ascii="Consolas" w:hAnsi="Consolas" w:cs="Courier New"/>
+          <w:color w:val="008800"/>
+          <w:sz w:val="17"/>
+          <w:szCs w:val="17"/>
+        </w:rPr>
+        <w:t>stop;</w:t>
+      </w:r>
+      <w:proofErr w:type="gramEnd"/>
+      <w:r>
+        <w:rPr>
+          <w:rFonts w:ascii="Consolas" w:hAnsi="Consolas" w:cs="Courier New"/>
+          <w:color w:val="008800"/>
+          <w:sz w:val="17"/>
+          <w:szCs w:val="17"/>
+        </w:rPr>
+        <w:t xml:space="preserve"> </w:t>
       </w:r>
     </w:p>
     <w:p>
@@ -3564,6 +4212,7 @@
           <w:szCs w:val="17"/>
         </w:rPr>
       </w:pPr>
+      <w:proofErr w:type="spellStart"/>
       <w:r>
         <w:rPr>
           <w:rFonts w:ascii="Consolas" w:hAnsi="Consolas" w:cs="Courier New"/>
@@ -3573,6 +4222,7 @@
         </w:rPr>
         <w:t>endmodule</w:t>
       </w:r>
+      <w:proofErr w:type="spellEnd"/>
     </w:p>
     <w:p>
       <w:pPr>
@@ -3638,7 +4288,7 @@
         </w:rPr>
         <w:lastRenderedPageBreak/>
         <w:drawing>
-          <wp:anchor distT="0" distB="0" distL="114300" distR="114300" simplePos="0" relativeHeight="251658240" behindDoc="0" locked="0" layoutInCell="1" allowOverlap="1" wp14:anchorId="343237F2" wp14:editId="44D1855E">
+          <wp:anchor distT="0" distB="0" distL="114300" distR="114300" simplePos="0" relativeHeight="251658240" behindDoc="0" locked="0" layoutInCell="1" allowOverlap="1" wp14:anchorId="343237F2" wp14:editId="06A72565">
             <wp:simplePos x="0" y="0"/>
             <wp:positionH relativeFrom="margin">
               <wp:align>center</wp:align>
@@ -3705,17 +4355,6 @@
     <w:p>
       <w:pPr>
         <w:pStyle w:val="a9"/>
-        <w:jc w:val="center"/>
-        <w:rPr>
-          <w:rFonts w:ascii="標楷體" w:eastAsia="標楷體" w:hAnsi="標楷體"/>
-          <w:sz w:val="28"/>
-          <w:szCs w:val="28"/>
-        </w:rPr>
-      </w:pPr>
-    </w:p>
-    <w:p>
-      <w:pPr>
-        <w:pStyle w:val="a9"/>
         <w:numPr>
           <w:ilvl w:val="0"/>
           <w:numId w:val="1"/>
@@ -3740,18 +4379,28 @@
         <w:spacing w:after="0" w:line="360" w:lineRule="auto"/>
         <w:ind w:left="482"/>
         <w:rPr>
+          <w:rFonts w:ascii="標楷體" w:eastAsia="標楷體" w:hAnsi="標楷體"/>
+          <w:sz w:val="28"/>
+          <w:szCs w:val="28"/>
+        </w:rPr>
+      </w:pPr>
+      <w:proofErr w:type="gramStart"/>
+      <w:r>
+        <w:rPr>
           <w:rFonts w:ascii="標楷體" w:eastAsia="標楷體" w:hAnsi="標楷體" w:hint="eastAsia"/>
           <w:sz w:val="28"/>
           <w:szCs w:val="28"/>
         </w:rPr>
-      </w:pPr>
+        <w:t>黃乙家</w:t>
+      </w:r>
+      <w:proofErr w:type="gramEnd"/>
       <w:r>
         <w:rPr>
           <w:rFonts w:ascii="標楷體" w:eastAsia="標楷體" w:hAnsi="標楷體" w:hint="eastAsia"/>
           <w:sz w:val="28"/>
           <w:szCs w:val="28"/>
         </w:rPr>
-        <w:t>黃乙家：</w:t>
+        <w:t>：</w:t>
       </w:r>
       <w:r>
         <w:rPr>
@@ -3783,8 +4432,18 @@
           <w:sz w:val="28"/>
           <w:szCs w:val="28"/>
         </w:rPr>
-        <w:t xml:space="preserve"> ModelSim</w:t>
-      </w:r>
+        <w:t xml:space="preserve"> </w:t>
+      </w:r>
+      <w:proofErr w:type="spellStart"/>
+      <w:r>
+        <w:rPr>
+          <w:rFonts w:ascii="標楷體" w:eastAsia="標楷體" w:hAnsi="標楷體"/>
+          <w:sz w:val="28"/>
+          <w:szCs w:val="28"/>
+        </w:rPr>
+        <w:t>ModelSim</w:t>
+      </w:r>
+      <w:proofErr w:type="spellEnd"/>
       <w:r>
         <w:rPr>
           <w:rFonts w:ascii="標楷體" w:eastAsia="標楷體" w:hAnsi="標楷體" w:hint="eastAsia"/>
@@ -3800,6 +4459,219 @@
           <w:szCs w:val="28"/>
         </w:rPr>
         <w:t>順利解決問題與需求。</w:t>
+      </w:r>
+    </w:p>
+    <w:p>
+      <w:pPr>
+        <w:spacing w:after="0" w:line="360" w:lineRule="auto"/>
+        <w:ind w:left="482"/>
+        <w:rPr>
+          <w:rFonts w:ascii="標楷體" w:eastAsia="標楷體" w:hAnsi="標楷體"/>
+          <w:sz w:val="28"/>
+          <w:szCs w:val="28"/>
+        </w:rPr>
+      </w:pPr>
+      <w:r>
+        <w:rPr>
+          <w:rFonts w:ascii="標楷體" w:eastAsia="標楷體" w:hAnsi="標楷體" w:hint="eastAsia"/>
+          <w:sz w:val="28"/>
+          <w:szCs w:val="28"/>
+        </w:rPr>
+        <w:t>梁凱哲：經過這次實驗更加了解</w:t>
+      </w:r>
+      <w:r>
+        <w:rPr>
+          <w:rFonts w:ascii="標楷體" w:eastAsia="標楷體" w:hAnsi="標楷體" w:hint="eastAsia"/>
+          <w:sz w:val="28"/>
+          <w:szCs w:val="28"/>
+        </w:rPr>
+        <w:t xml:space="preserve"> </w:t>
+      </w:r>
+      <w:r>
+        <w:rPr>
+          <w:rFonts w:ascii="標楷體" w:eastAsia="標楷體" w:hAnsi="標楷體" w:hint="eastAsia"/>
+          <w:sz w:val="28"/>
+          <w:szCs w:val="28"/>
+        </w:rPr>
+        <w:t>Verilog</w:t>
+      </w:r>
+      <w:r>
+        <w:rPr>
+          <w:rFonts w:ascii="標楷體" w:eastAsia="標楷體" w:hAnsi="標楷體" w:hint="eastAsia"/>
+          <w:sz w:val="28"/>
+          <w:szCs w:val="28"/>
+        </w:rPr>
+        <w:t xml:space="preserve"> </w:t>
+      </w:r>
+      <w:r>
+        <w:rPr>
+          <w:rFonts w:ascii="標楷體" w:eastAsia="標楷體" w:hAnsi="標楷體" w:hint="eastAsia"/>
+          <w:sz w:val="28"/>
+          <w:szCs w:val="28"/>
+        </w:rPr>
+        <w:t>的編</w:t>
+      </w:r>
+      <w:r>
+        <w:rPr>
+          <w:rFonts w:ascii="標楷體" w:eastAsia="標楷體" w:hAnsi="標楷體" w:hint="eastAsia"/>
+          <w:sz w:val="28"/>
+          <w:szCs w:val="28"/>
+        </w:rPr>
+        <w:t>程</w:t>
+      </w:r>
+      <w:r>
+        <w:rPr>
+          <w:rFonts w:ascii="標楷體" w:eastAsia="標楷體" w:hAnsi="標楷體" w:hint="eastAsia"/>
+          <w:sz w:val="28"/>
+          <w:szCs w:val="28"/>
+        </w:rPr>
+        <w:t>方法，也對</w:t>
+      </w:r>
+      <w:r>
+        <w:rPr>
+          <w:rFonts w:ascii="標楷體" w:eastAsia="標楷體" w:hAnsi="標楷體" w:hint="eastAsia"/>
+          <w:sz w:val="28"/>
+          <w:szCs w:val="28"/>
+        </w:rPr>
+        <w:t xml:space="preserve"> </w:t>
+      </w:r>
+      <w:proofErr w:type="spellStart"/>
+      <w:r>
+        <w:rPr>
+          <w:rFonts w:ascii="標楷體" w:eastAsia="標楷體" w:hAnsi="標楷體" w:hint="eastAsia"/>
+          <w:sz w:val="28"/>
+          <w:szCs w:val="28"/>
+        </w:rPr>
+        <w:t>modelsim</w:t>
+      </w:r>
+      <w:proofErr w:type="spellEnd"/>
+      <w:r>
+        <w:rPr>
+          <w:rFonts w:ascii="標楷體" w:eastAsia="標楷體" w:hAnsi="標楷體" w:hint="eastAsia"/>
+          <w:sz w:val="28"/>
+          <w:szCs w:val="28"/>
+        </w:rPr>
+        <w:t xml:space="preserve"> </w:t>
+      </w:r>
+      <w:r>
+        <w:rPr>
+          <w:rFonts w:ascii="標楷體" w:eastAsia="標楷體" w:hAnsi="標楷體" w:hint="eastAsia"/>
+          <w:sz w:val="28"/>
+          <w:szCs w:val="28"/>
+        </w:rPr>
+        <w:t>這個硬體編成程式更加熟悉操作流程，這周實際操作過後發現寫</w:t>
+      </w:r>
+      <w:r>
+        <w:rPr>
+          <w:rFonts w:ascii="標楷體" w:eastAsia="標楷體" w:hAnsi="標楷體" w:hint="eastAsia"/>
+          <w:sz w:val="28"/>
+          <w:szCs w:val="28"/>
+        </w:rPr>
+        <w:t xml:space="preserve"> </w:t>
+      </w:r>
+      <w:r>
+        <w:rPr>
+          <w:rFonts w:ascii="標楷體" w:eastAsia="標楷體" w:hAnsi="標楷體" w:hint="eastAsia"/>
+          <w:sz w:val="28"/>
+          <w:szCs w:val="28"/>
+        </w:rPr>
+        <w:t>Verilog</w:t>
+      </w:r>
+      <w:r>
+        <w:rPr>
+          <w:rFonts w:ascii="標楷體" w:eastAsia="標楷體" w:hAnsi="標楷體" w:hint="eastAsia"/>
+          <w:sz w:val="28"/>
+          <w:szCs w:val="28"/>
+        </w:rPr>
+        <w:t xml:space="preserve"> </w:t>
+      </w:r>
+      <w:r>
+        <w:rPr>
+          <w:rFonts w:ascii="標楷體" w:eastAsia="標楷體" w:hAnsi="標楷體" w:hint="eastAsia"/>
+          <w:sz w:val="28"/>
+          <w:szCs w:val="28"/>
+        </w:rPr>
+        <w:t>的思維與之前寫</w:t>
+      </w:r>
+      <w:r>
+        <w:rPr>
+          <w:rFonts w:ascii="標楷體" w:eastAsia="標楷體" w:hAnsi="標楷體" w:hint="eastAsia"/>
+          <w:sz w:val="28"/>
+          <w:szCs w:val="28"/>
+        </w:rPr>
+        <w:t xml:space="preserve"> </w:t>
+      </w:r>
+      <w:r>
+        <w:rPr>
+          <w:rFonts w:ascii="標楷體" w:eastAsia="標楷體" w:hAnsi="標楷體" w:hint="eastAsia"/>
+          <w:sz w:val="28"/>
+          <w:szCs w:val="28"/>
+        </w:rPr>
+        <w:t>C</w:t>
+      </w:r>
+      <w:r>
+        <w:rPr>
+          <w:rFonts w:ascii="標楷體" w:eastAsia="標楷體" w:hAnsi="標楷體" w:hint="eastAsia"/>
+          <w:sz w:val="28"/>
+          <w:szCs w:val="28"/>
+        </w:rPr>
+        <w:t xml:space="preserve"> </w:t>
+      </w:r>
+      <w:r>
+        <w:rPr>
+          <w:rFonts w:ascii="標楷體" w:eastAsia="標楷體" w:hAnsi="標楷體" w:hint="eastAsia"/>
+          <w:sz w:val="28"/>
+          <w:szCs w:val="28"/>
+        </w:rPr>
+        <w:t>或</w:t>
+      </w:r>
+      <w:r>
+        <w:rPr>
+          <w:rFonts w:ascii="標楷體" w:eastAsia="標楷體" w:hAnsi="標楷體" w:hint="eastAsia"/>
+          <w:sz w:val="28"/>
+          <w:szCs w:val="28"/>
+        </w:rPr>
+        <w:t xml:space="preserve"> J</w:t>
+      </w:r>
+      <w:r>
+        <w:rPr>
+          <w:rFonts w:ascii="標楷體" w:eastAsia="標楷體" w:hAnsi="標楷體" w:hint="eastAsia"/>
+          <w:sz w:val="28"/>
+          <w:szCs w:val="28"/>
+        </w:rPr>
+        <w:t>ava</w:t>
+      </w:r>
+      <w:r>
+        <w:rPr>
+          <w:rFonts w:ascii="標楷體" w:eastAsia="標楷體" w:hAnsi="標楷體" w:hint="eastAsia"/>
+          <w:sz w:val="28"/>
+          <w:szCs w:val="28"/>
+        </w:rPr>
+        <w:t xml:space="preserve"> </w:t>
+      </w:r>
+      <w:r>
+        <w:rPr>
+          <w:rFonts w:ascii="標楷體" w:eastAsia="標楷體" w:hAnsi="標楷體" w:hint="eastAsia"/>
+          <w:sz w:val="28"/>
+          <w:szCs w:val="28"/>
+        </w:rPr>
+        <w:t>有些許差異，但也成功模擬電路訊號，要多寫進行練習更加熟悉</w:t>
+      </w:r>
+      <w:r>
+        <w:rPr>
+          <w:rFonts w:ascii="標楷體" w:eastAsia="標楷體" w:hAnsi="標楷體" w:hint="eastAsia"/>
+          <w:sz w:val="28"/>
+          <w:szCs w:val="28"/>
+        </w:rPr>
+        <w:t xml:space="preserve"> </w:t>
+      </w:r>
+      <w:r>
+        <w:rPr>
+          <w:rFonts w:ascii="標楷體" w:eastAsia="標楷體" w:hAnsi="標楷體" w:hint="eastAsia"/>
+          <w:sz w:val="28"/>
+          <w:szCs w:val="28"/>
+        </w:rPr>
+        <w:t>Verilog的寫法。</w:t>
       </w:r>
     </w:p>
     <w:sectPr>
@@ -3953,7 +4825,7 @@
       </w:pPr>
     </w:lvl>
   </w:abstractNum>
-  <w:num w:numId="1" w16cid:durableId="1187404729">
+  <w:num w:numId="1" w16cid:durableId="2093887639">
     <w:abstractNumId w:val="0"/>
   </w:num>
 </w:numbering>

</xml_diff>